<commit_message>
Fix Shopee API pulling
</commit_message>
<xml_diff>
--- a/Problems.docx
+++ b/Problems.docx
@@ -17,30 +17,53 @@
           <w:ilvl w:val="0"/>
           <w:numId w:val="1"/>
         </w:numPr>
-      </w:pPr>
+        <w:rPr>
+          <w:strike/>
+        </w:rPr>
+      </w:pPr>
+      <w:r>
+        <w:rPr>
+          <w:rFonts w:ascii="var(--ff-mono)" w:eastAsia="Times New Roman" w:hAnsi="var(--ff-mono)" w:cs="Courier New"/>
+          <w:strike/>
+          <w:sz w:val="20"/>
+          <w:szCs w:val="20"/>
+        </w:rPr>
+        <w:t>Order Product ID don’t match old</w:t>
+      </w:r>
+      <w:r>
+        <w:rPr>
+          <w:rFonts w:ascii="var(--ff-mono)" w:eastAsia="Times New Roman" w:hAnsi="var(--ff-mono)" w:cs="Courier New"/>
+          <w:strike/>
+          <w:sz w:val="20"/>
+          <w:szCs w:val="20"/>
+        </w:rPr>
+        <w:t xml:space="preserve"> and correct </w:t>
+      </w:r>
+      <w:r>
+        <w:rPr>
+          <w:rFonts w:ascii="var(--ff-mono)" w:eastAsia="Times New Roman" w:hAnsi="var(--ff-mono)" w:cs="Courier New"/>
+          <w:strike/>
+          <w:sz w:val="20"/>
+          <w:szCs w:val="20"/>
+        </w:rPr>
+        <w:t>bundle if bundle name changed.</w:t>
+      </w:r>
+      <w:r>
+        <w:rPr>
+          <w:rFonts w:ascii="var(--ff-mono)" w:eastAsia="Times New Roman" w:hAnsi="var(--ff-mono)" w:cs="Courier New"/>
+          <w:strike/>
+          <w:sz w:val="20"/>
+          <w:szCs w:val="20"/>
+        </w:rPr>
+        <w:t xml:space="preserve">  </w:t>
+      </w:r>
       <w:r>
         <w:rPr>
           <w:rFonts w:ascii="var(--ff-mono)" w:eastAsia="Times New Roman" w:hAnsi="var(--ff-mono)" w:cs="Courier New"/>
           <w:sz w:val="20"/>
           <w:szCs w:val="20"/>
         </w:rPr>
-        <w:t>Order Product ID don’t match old</w:t>
-      </w:r>
-      <w:r>
-        <w:rPr>
-          <w:rFonts w:ascii="var(--ff-mono)" w:eastAsia="Times New Roman" w:hAnsi="var(--ff-mono)" w:cs="Courier New"/>
-          <w:sz w:val="20"/>
-          <w:szCs w:val="20"/>
-        </w:rPr>
-        <w:t xml:space="preserve"> and correct </w:t>
-      </w:r>
-      <w:r>
-        <w:rPr>
-          <w:rFonts w:ascii="var(--ff-mono)" w:eastAsia="Times New Roman" w:hAnsi="var(--ff-mono)" w:cs="Courier New"/>
-          <w:sz w:val="20"/>
-          <w:szCs w:val="20"/>
-        </w:rPr>
-        <w:t>bundle if bundle name changed.</w:t>
+        <w:t>(Cut-off old data)</w:t>
       </w:r>
     </w:p>
     <w:p>
@@ -50,11 +73,15 @@
           <w:ilvl w:val="0"/>
           <w:numId w:val="1"/>
         </w:numPr>
+        <w:rPr>
+          <w:strike/>
+        </w:rPr>
       </w:pPr>
       <w:proofErr w:type="spellStart"/>
       <w:r>
         <w:rPr>
           <w:rFonts w:ascii="var(--ff-mono)" w:eastAsia="Times New Roman" w:hAnsi="var(--ff-mono)" w:cs="Courier New"/>
+          <w:strike/>
           <w:sz w:val="20"/>
           <w:szCs w:val="20"/>
         </w:rPr>
@@ -64,11 +91,44 @@
       <w:r>
         <w:rPr>
           <w:rFonts w:ascii="var(--ff-mono)" w:eastAsia="Times New Roman" w:hAnsi="var(--ff-mono)" w:cs="Courier New"/>
+          <w:strike/>
           <w:sz w:val="20"/>
           <w:szCs w:val="20"/>
         </w:rPr>
-        <w:t xml:space="preserve"> and Packaging estimation?</w:t>
+        <w:t xml:space="preserve"> and Packaging estimation</w:t>
       </w:r>
+      <w:r>
+        <w:rPr>
+          <w:rFonts w:ascii="var(--ff-mono)" w:eastAsia="Times New Roman" w:hAnsi="var(--ff-mono)" w:cs="Courier New"/>
+          <w:strike/>
+          <w:sz w:val="20"/>
+          <w:szCs w:val="20"/>
+        </w:rPr>
+        <w:t xml:space="preserve"> (</w:t>
+      </w:r>
+      <w:r>
+        <w:rPr>
+          <w:rFonts w:ascii="var(--ff-mono)" w:eastAsia="Times New Roman" w:hAnsi="var(--ff-mono)" w:cs="Courier New"/>
+          <w:strike/>
+          <w:sz w:val="20"/>
+          <w:szCs w:val="20"/>
+        </w:rPr>
+        <w:t>No need)</w:t>
+      </w:r>
+    </w:p>
+    <w:p>
+      <w:pPr>
+        <w:rPr>
+          <w:strike/>
+        </w:rPr>
+      </w:pPr>
+    </w:p>
+    <w:p>
+      <w:pPr>
+        <w:rPr>
+          <w:strike/>
+        </w:rPr>
+      </w:pPr>
     </w:p>
     <w:p/>
     <w:p/>

</xml_diff>